<commit_message>
Use date metadata for dateline
</commit_message>
<xml_diff>
--- a/reference.docx
+++ b/reference.docx
@@ -13,12 +13,23 @@
           <w:szCs w:val="36"/>
           <w:bCs/>
           <w:rFonts w:ascii="Times New Roman" w:hAnsi="Times New Roman" w:eastAsia="" w:cs="" w:cstheme="majorBidi" w:eastAsiaTheme="majorEastAsia"/>
-          <w:color w:val="auto" w:themeShade="b5"/>
+          <w:color w:val="00000A" w:themeShade="b5"/>
+          <w:lang w:val="en-US" w:eastAsia="en-US" w:bidi="ar-SA"/>
         </w:rPr>
       </w:pPr>
       <w:r>
         <w:rPr/>
-        <w:t>Notice to Stockholders Under Delaware General Corporation Law 228(e)</w:t>
+        <w:t>Stockholder Notice Under Delaware General Corporation Law 228(e)</w:t>
+      </w:r>
+      <w:r/>
+    </w:p>
+    <w:p>
+      <w:pPr>
+        <w:pStyle w:val="Date"/>
+      </w:pPr>
+      <w:r>
+        <w:rPr/>
+        <w:t>January 1, 2016</w:t>
       </w:r>
       <w:r/>
     </w:p>
@@ -28,27 +39,7 @@
       </w:pPr>
       <w:r>
         <w:rPr/>
-        <w:t>{{Date}}</w:t>
-      </w:r>
-      <w:r/>
-    </w:p>
-    <w:p>
-      <w:pPr>
-        <w:pStyle w:val="TextBody"/>
-      </w:pPr>
-      <w:r>
-        <w:rPr/>
-        <w:t>Other stockholders of {{Company Name}} signed the attached written consent.</w:t>
-      </w:r>
-      <w:r/>
-    </w:p>
-    <w:p>
-      <w:pPr>
-        <w:pStyle w:val="TextBody"/>
-      </w:pPr>
-      <w:r>
-        <w:rPr/>
-        <w:t>This notice is being sent to each stockholder who has not given the company written consent.</w:t>
+        <w:t>Other stockholders of SomeCo, Inc. signed the attached written consent. This notice is being sent to each stockholder who has not given the company written consent.</w:t>
       </w:r>
       <w:r/>
     </w:p>
@@ -93,7 +84,6 @@
     <w:rPrDefault>
       <w:rPr>
         <w:rFonts w:ascii="Cambria" w:hAnsi="Cambria" w:eastAsia="Cambria" w:cs="" w:asciiTheme="minorHAnsi" w:cstheme="minorBidi" w:eastAsiaTheme="minorHAnsi" w:hAnsiTheme="minorHAnsi"/>
-        <w:sz w:val="24"/>
         <w:szCs w:val="24"/>
         <w:lang w:val="en-US" w:eastAsia="en-US" w:bidi="ar-SA"/>
       </w:rPr>
@@ -115,7 +105,7 @@
     </w:pPr>
     <w:rPr>
       <w:rFonts w:ascii="Cambria" w:hAnsi="Cambria" w:eastAsia="Cambria" w:cs="" w:asciiTheme="minorHAnsi" w:cstheme="minorBidi" w:eastAsiaTheme="minorHAnsi" w:hAnsiTheme="minorHAnsi"/>
-      <w:color w:val="auto"/>
+      <w:color w:val="00000A"/>
       <w:sz w:val="24"/>
       <w:szCs w:val="24"/>
       <w:lang w:val="en-US" w:eastAsia="en-US" w:bidi="ar-SA"/>
@@ -124,7 +114,6 @@
   <w:style w:type="paragraph" w:styleId="Heading1">
     <w:name w:val="Heading 1"/>
     <w:basedOn w:val="Normal"/>
-    <w:next w:val="TextBody"/>
     <w:uiPriority w:val="9"/>
     <w:qFormat/>
     <w:pPr>
@@ -145,7 +134,6 @@
   <w:style w:type="paragraph" w:styleId="Heading2">
     <w:name w:val="Heading 2"/>
     <w:basedOn w:val="Normal"/>
-    <w:next w:val="TextBody"/>
     <w:uiPriority w:val="9"/>
     <w:unhideWhenUsed/>
     <w:qFormat/>
@@ -167,7 +155,6 @@
   <w:style w:type="paragraph" w:styleId="Heading3">
     <w:name w:val="Heading 3"/>
     <w:basedOn w:val="Normal"/>
-    <w:next w:val="TextBody"/>
     <w:uiPriority w:val="9"/>
     <w:unhideWhenUsed/>
     <w:qFormat/>
@@ -189,7 +176,6 @@
   <w:style w:type="paragraph" w:styleId="Heading4">
     <w:name w:val="Heading 4"/>
     <w:basedOn w:val="Normal"/>
-    <w:next w:val="TextBody"/>
     <w:uiPriority w:val="9"/>
     <w:unhideWhenUsed/>
     <w:qFormat/>
@@ -211,7 +197,6 @@
   <w:style w:type="paragraph" w:styleId="Heading5">
     <w:name w:val="Heading 5"/>
     <w:basedOn w:val="Normal"/>
-    <w:next w:val="TextBody"/>
     <w:uiPriority w:val="9"/>
     <w:unhideWhenUsed/>
     <w:qFormat/>
@@ -551,7 +536,6 @@
   <w:style w:type="paragraph" w:styleId="FirstParagraph" w:customStyle="1">
     <w:name w:val="First Paragraph"/>
     <w:basedOn w:val="TextBody"/>
-    <w:next w:val="TextBody"/>
     <w:qFormat/>
     <w:pPr/>
     <w:rPr/>
@@ -568,19 +552,18 @@
   <w:style w:type="paragraph" w:styleId="Title">
     <w:name w:val="Title"/>
     <w:basedOn w:val="Normal"/>
-    <w:next w:val="TextBody"/>
     <w:qFormat/>
     <w:pPr>
       <w:keepNext/>
       <w:keepLines/>
-      <w:spacing w:before="0" w:after="720"/>
+      <w:spacing w:before="0" w:after="360"/>
       <w:jc w:val="center"/>
     </w:pPr>
     <w:rPr>
       <w:rFonts w:ascii="Times New Roman" w:hAnsi="Times New Roman" w:eastAsia="" w:cs="" w:cstheme="majorBidi" w:eastAsiaTheme="majorEastAsia"/>
       <w:b/>
       <w:bCs/>
-      <w:color w:val="auto" w:themeShade="b5"/>
+      <w:color w:val="00000A" w:themeShade="b5"/>
       <w:sz w:val="36"/>
       <w:szCs w:val="36"/>
     </w:rPr>
@@ -588,7 +571,6 @@
   <w:style w:type="paragraph" w:styleId="Subtitle">
     <w:name w:val="Subtitle"/>
     <w:basedOn w:val="Title"/>
-    <w:next w:val="TextBody"/>
     <w:qFormat/>
     <w:pPr>
       <w:keepNext/>
@@ -603,7 +585,6 @@
   </w:style>
   <w:style w:type="paragraph" w:styleId="Author" w:customStyle="1">
     <w:name w:val="Author"/>
-    <w:next w:val="TextBody"/>
     <w:qFormat/>
     <w:pPr>
       <w:keepNext/>
@@ -616,7 +597,7 @@
     </w:pPr>
     <w:rPr>
       <w:rFonts w:ascii="Cambria" w:hAnsi="Cambria" w:eastAsia="Cambria" w:cs="" w:asciiTheme="minorHAnsi" w:cstheme="minorBidi" w:eastAsiaTheme="minorHAnsi" w:hAnsiTheme="minorHAnsi"/>
-      <w:color w:val="auto"/>
+      <w:color w:val="00000A"/>
       <w:sz w:val="24"/>
       <w:szCs w:val="24"/>
       <w:lang w:val="en-US" w:eastAsia="en-US" w:bidi="ar-SA"/>
@@ -624,7 +605,6 @@
   </w:style>
   <w:style w:type="paragraph" w:styleId="Date">
     <w:name w:val="Date"/>
-    <w:next w:val="TextBody"/>
     <w:qFormat/>
     <w:pPr>
       <w:keepNext/>
@@ -632,12 +612,12 @@
       <w:widowControl/>
       <w:suppressAutoHyphens w:val="true"/>
       <w:bidi w:val="0"/>
-      <w:spacing w:before="0" w:after="200"/>
+      <w:spacing w:before="0" w:after="360"/>
       <w:jc w:val="center"/>
     </w:pPr>
     <w:rPr>
-      <w:rFonts w:ascii="Cambria" w:hAnsi="Cambria" w:eastAsia="Cambria" w:cs="" w:asciiTheme="minorHAnsi" w:cstheme="minorBidi" w:eastAsiaTheme="minorHAnsi" w:hAnsiTheme="minorHAnsi"/>
-      <w:color w:val="auto"/>
+      <w:rFonts w:ascii="Times New Roman" w:hAnsi="Times New Roman" w:eastAsia="Cambria" w:cs="" w:cstheme="minorBidi" w:eastAsiaTheme="minorHAnsi"/>
+      <w:color w:val="00000A"/>
       <w:sz w:val="24"/>
       <w:szCs w:val="24"/>
       <w:lang w:val="en-US" w:eastAsia="en-US" w:bidi="ar-SA"/>
@@ -646,7 +626,6 @@
   <w:style w:type="paragraph" w:styleId="Abstract" w:customStyle="1">
     <w:name w:val="Abstract"/>
     <w:basedOn w:val="Normal"/>
-    <w:next w:val="TextBody"/>
     <w:qFormat/>
     <w:pPr>
       <w:keepNext/>
@@ -668,7 +647,6 @@
   <w:style w:type="paragraph" w:styleId="BlockText">
     <w:name w:val="Block Text"/>
     <w:basedOn w:val="TextBody"/>
-    <w:next w:val="TextBody"/>
     <w:uiPriority w:val="9"/>
     <w:unhideWhenUsed/>
     <w:qFormat/>
@@ -741,12 +719,11 @@
   <w:style w:type="paragraph" w:styleId="ContentsHeading">
     <w:name w:val="Contents Heading"/>
     <w:basedOn w:val="Heading1"/>
-    <w:next w:val="TextBody"/>
     <w:uiPriority w:val="39"/>
     <w:unhideWhenUsed/>
     <w:qFormat/>
     <w:pPr>
-      <w:spacing w:lineRule="auto" w:line="256" w:before="240" w:after="0"/>
+      <w:spacing w:lineRule="auto" w:line="254" w:before="240" w:after="0"/>
     </w:pPr>
     <w:rPr>
       <w:rFonts w:ascii="Calibri" w:hAnsi="Calibri" w:eastAsia="" w:cs="" w:asciiTheme="majorHAnsi" w:cstheme="majorBidi" w:eastAsiaTheme="majorEastAsia" w:hAnsiTheme="majorHAnsi"/>

</xml_diff>

<commit_message>
Align title and dateline flush-left
</commit_message>
<xml_diff>
--- a/reference.docx
+++ b/reference.docx
@@ -58,6 +58,14 @@
         <w:pStyle w:val="TextBody"/>
         <w:spacing w:lineRule="auto" w:line="336" w:before="245" w:after="245"/>
         <w:jc w:val="both"/>
+        <w:rPr>
+          <w:sz w:val="24"/>
+          <w:sz w:val="24"/>
+          <w:szCs w:val="24"/>
+          <w:rFonts w:ascii="Times New Roman" w:hAnsi="Times New Roman" w:eastAsia="Cambria" w:cs="" w:cstheme="minorBidi" w:eastAsiaTheme="minorHAnsi"/>
+          <w:color w:val="00000A"/>
+          <w:lang w:val="en-US" w:eastAsia="en-US" w:bidi="ar-SA"/>
+        </w:rPr>
       </w:pPr>
       <w:r>
         <w:rPr/>
@@ -557,7 +565,7 @@
       <w:keepNext/>
       <w:keepLines/>
       <w:spacing w:before="0" w:after="360"/>
-      <w:jc w:val="center"/>
+      <w:jc w:val="left"/>
     </w:pPr>
     <w:rPr>
       <w:rFonts w:ascii="Times New Roman" w:hAnsi="Times New Roman" w:eastAsia="" w:cs="" w:cstheme="majorBidi" w:eastAsiaTheme="majorEastAsia"/>
@@ -613,7 +621,7 @@
       <w:suppressAutoHyphens w:val="true"/>
       <w:bidi w:val="0"/>
       <w:spacing w:before="0" w:after="360"/>
-      <w:jc w:val="center"/>
+      <w:jc w:val="left"/>
     </w:pPr>
     <w:rPr>
       <w:rFonts w:ascii="Times New Roman" w:hAnsi="Times New Roman" w:eastAsia="Cambria" w:cs="" w:cstheme="minorBidi" w:eastAsiaTheme="minorHAnsi"/>
@@ -723,7 +731,7 @@
     <w:unhideWhenUsed/>
     <w:qFormat/>
     <w:pPr>
-      <w:spacing w:lineRule="auto" w:line="254" w:before="240" w:after="0"/>
+      <w:spacing w:lineRule="auto" w:line="252" w:before="240" w:after="0"/>
     </w:pPr>
     <w:rPr>
       <w:rFonts w:ascii="Calibri" w:hAnsi="Calibri" w:eastAsia="" w:cs="" w:asciiTheme="majorHAnsi" w:cstheme="majorBidi" w:eastAsiaTheme="majorEastAsia" w:hAnsiTheme="majorHAnsi"/>

</xml_diff>